<commit_message>
delete an outdated learning plan
</commit_message>
<xml_diff>
--- a/Writing/Journals/2025-01-15.docx
+++ b/Writing/Journals/2025-01-15.docx
@@ -660,11 +660,34 @@
     </w:p>
     <w:p/>
     <w:p>
-      <w:r>
-        <w:rPr>
-          <w:rFonts w:hint="eastAsia"/>
-        </w:rPr>
-        <w:t>Improved by Adele</w:t>
+      <w:pPr>
+        <w:rPr>
+          <w:rFonts w:hint="eastAsia"/>
+          <w:b/>
+          <w:bCs/>
+          <w:i/>
+          <w:iCs/>
+        </w:rPr>
+      </w:pPr>
+      <w:r>
+        <w:rPr>
+          <w:rFonts w:hint="eastAsia"/>
+          <w:b/>
+          <w:bCs/>
+          <w:i/>
+          <w:iCs/>
+        </w:rPr>
+        <w:t xml:space="preserve">Improved by </w:t>
+      </w:r>
+      <w:r>
+        <w:rPr>
+          <w:rFonts w:hint="eastAsia"/>
+          <w:b/>
+          <w:bCs/>
+          <w:i/>
+          <w:iCs/>
+        </w:rPr>
+        <w:t>my tutor</w:t>
       </w:r>
     </w:p>
     <w:p>
@@ -732,13 +755,7 @@
         <w:t>Ukranian......circumstance.....</w:t>
       </w:r>
     </w:p>
-    <w:p>
-      <w:pPr>
-        <w:rPr>
-          <w:rFonts w:hint="eastAsia"/>
-        </w:rPr>
-      </w:pPr>
-    </w:p>
+    <w:p/>
     <w:sectPr>
       <w:pgSz w:w="11906" w:h="16838"/>
       <w:pgMar w:top="1440" w:right="1800" w:bottom="1440" w:left="1800" w:header="851" w:footer="992" w:gutter="0"/>
@@ -1402,6 +1419,7 @@
   <w:style w:type="character" w:default="1" w:styleId="DefaultParagraphFont">
     <w:name w:val="Default Paragraph Font"/>
     <w:uiPriority w:val="1"/>
+    <w:semiHidden/>
     <w:unhideWhenUsed/>
   </w:style>
   <w:style w:type="table" w:default="1" w:styleId="TableNormal">

</xml_diff>